<commit_message>
napravljen spisak koriscenih alata i popravljeni uoceni bagovi i dodato okidanje Ajax submitova na enter
</commit_message>
<xml_diff>
--- a/6. Realizacija/Korisceni alati.docx
+++ b/6. Realizacija/Korisceni alati.docx
@@ -3,12 +3,723 @@
 <w:document xmlns:wpc="http://schemas.microsoft.com/office/word/2010/wordprocessingCanvas" xmlns:cx="http://schemas.microsoft.com/office/drawing/2014/chartex" xmlns:cx1="http://schemas.microsoft.com/office/drawing/2015/9/8/chartex" xmlns:cx2="http://schemas.microsoft.com/office/drawing/2015/10/21/chartex" xmlns:cx3="http://schemas.microsoft.com/office/drawing/2016/5/9/chartex" xmlns:cx4="http://schemas.microsoft.com/office/drawing/2016/5/10/chartex" xmlns:cx5="http://schemas.microsoft.com/office/drawing/2016/5/11/chartex" xmlns:cx6="http://schemas.microsoft.com/office/drawing/2016/5/12/chartex" xmlns:cx7="http://schemas.microsoft.com/office/drawing/2016/5/13/chartex" xmlns:cx8="http://schemas.microsoft.com/office/drawing/2016/5/14/chartex" xmlns:mc="http://schemas.openxmlformats.org/markup-compatibility/2006" xmlns:aink="http://schemas.microsoft.com/office/drawing/2016/ink" xmlns:am3d="http://schemas.microsoft.com/office/drawing/2017/model3d" xmlns:o="urn:schemas-microsoft-com:office:office" xmlns:r="http://schemas.openxmlformats.org/officeDocument/2006/relationships" xmlns:m="http://schemas.openxmlformats.org/officeDocument/2006/math" xmlns:v="urn:schemas-microsoft-com:vml" xmlns:wp14="http://schemas.microsoft.com/office/word/2010/wordprocessingDrawing" xmlns:wp="http://schemas.openxmlformats.org/drawingml/2006/wordprocessingDrawing" xmlns:w10="urn:schemas-microsoft-com:office:word" xmlns:w="http://schemas.openxmlformats.org/wordprocessingml/2006/main" xmlns:w14="http://schemas.microsoft.com/office/word/2010/wordml" xmlns:w15="http://schemas.microsoft.com/office/word/2012/wordml" xmlns:w16cid="http://schemas.microsoft.com/office/word/2016/wordml/cid" xmlns:w16se="http://schemas.microsoft.com/office/word/2015/wordml/symex" xmlns:wpg="http://schemas.microsoft.com/office/word/2010/wordprocessingGroup" xmlns:wpi="http://schemas.microsoft.com/office/word/2010/wordprocessingInk" xmlns:wne="http://schemas.microsoft.com/office/word/2006/wordml" xmlns:wps="http://schemas.microsoft.com/office/word/2010/wordprocessingShape" mc:Ignorable="w14 w15 w16se w16cid wp14">
   <w:body>
     <w:p>
-      <w:bookmarkStart w:id="0" w:name="_GoBack"/>
+      <w:pPr>
+        <w:pStyle w:val="Heading1"/>
+        <w:jc w:val="center"/>
+        <w:rPr>
+          <w:lang w:val="sr-Cyrl-RS"/>
+        </w:rPr>
+      </w:pPr>
+      <w:r>
+        <w:rPr>
+          <w:lang w:val="sr-Cyrl-RS"/>
+        </w:rPr>
+        <w:t>Коришћени алати</w:t>
+      </w:r>
+    </w:p>
+    <w:p>
+      <w:pPr>
+        <w:rPr>
+          <w:lang w:val="sr-Cyrl-RS"/>
+        </w:rPr>
+      </w:pPr>
+    </w:p>
+    <w:tbl>
+      <w:tblPr>
+        <w:tblStyle w:val="GridTable1Light-Accent5"/>
+        <w:tblW w:w="0" w:type="auto"/>
+        <w:tblLook w:val="04A0" w:firstRow="1" w:lastRow="0" w:firstColumn="1" w:lastColumn="0" w:noHBand="0" w:noVBand="1"/>
+      </w:tblPr>
+      <w:tblGrid>
+        <w:gridCol w:w="5395"/>
+        <w:gridCol w:w="5395"/>
+      </w:tblGrid>
+      <w:tr>
+        <w:trPr>
+          <w:cnfStyle w:val="100000000000" w:firstRow="1" w:lastRow="0" w:firstColumn="0" w:lastColumn="0" w:oddVBand="0" w:evenVBand="0" w:oddHBand="0" w:evenHBand="0" w:firstRowFirstColumn="0" w:firstRowLastColumn="0" w:lastRowFirstColumn="0" w:lastRowLastColumn="0"/>
+        </w:trPr>
+        <w:tc>
+          <w:tcPr>
+            <w:cnfStyle w:val="001000000000" w:firstRow="0" w:lastRow="0" w:firstColumn="1" w:lastColumn="0" w:oddVBand="0" w:evenVBand="0" w:oddHBand="0" w:evenHBand="0" w:firstRowFirstColumn="0" w:firstRowLastColumn="0" w:lastRowFirstColumn="0" w:lastRowLastColumn="0"/>
+            <w:tcW w:w="5395" w:type="dxa"/>
+            <w:shd w:val="clear" w:color="auto" w:fill="8EAADB" w:themeFill="accent1" w:themeFillTint="99"/>
+          </w:tcPr>
+          <w:p>
+            <w:pPr>
+              <w:rPr>
+                <w:lang w:val="sr-Cyrl-RS"/>
+              </w:rPr>
+            </w:pPr>
+            <w:r>
+              <w:rPr>
+                <w:lang w:val="sr-Cyrl-RS"/>
+              </w:rPr>
+              <w:t>Име технологије, алата или библиотеке</w:t>
+            </w:r>
+          </w:p>
+        </w:tc>
+        <w:tc>
+          <w:tcPr>
+            <w:tcW w:w="5395" w:type="dxa"/>
+            <w:shd w:val="clear" w:color="auto" w:fill="8EAADB" w:themeFill="accent1" w:themeFillTint="99"/>
+          </w:tcPr>
+          <w:p>
+            <w:pPr>
+              <w:cnfStyle w:val="100000000000" w:firstRow="1" w:lastRow="0" w:firstColumn="0" w:lastColumn="0" w:oddVBand="0" w:evenVBand="0" w:oddHBand="0" w:evenHBand="0" w:firstRowFirstColumn="0" w:firstRowLastColumn="0" w:lastRowFirstColumn="0" w:lastRowLastColumn="0"/>
+              <w:rPr>
+                <w:lang w:val="sr-Cyrl-RS"/>
+              </w:rPr>
+            </w:pPr>
+            <w:r>
+              <w:rPr>
+                <w:lang w:val="sr-Cyrl-RS"/>
+              </w:rPr>
+              <w:t>За шта се користе</w:t>
+            </w:r>
+          </w:p>
+        </w:tc>
+      </w:tr>
+      <w:tr>
+        <w:tc>
+          <w:tcPr>
+            <w:cnfStyle w:val="001000000000" w:firstRow="0" w:lastRow="0" w:firstColumn="1" w:lastColumn="0" w:oddVBand="0" w:evenVBand="0" w:oddHBand="0" w:evenHBand="0" w:firstRowFirstColumn="0" w:firstRowLastColumn="0" w:lastRowFirstColumn="0" w:lastRowLastColumn="0"/>
+            <w:tcW w:w="5395" w:type="dxa"/>
+          </w:tcPr>
+          <w:p>
+            <w:pPr>
+              <w:rPr>
+                <w:lang w:val="en-US"/>
+              </w:rPr>
+            </w:pPr>
+            <w:r>
+              <w:rPr>
+                <w:lang w:val="en-US"/>
+              </w:rPr>
+              <w:t>HTML</w:t>
+            </w:r>
+            <w:r>
+              <w:rPr>
+                <w:lang w:val="en-US"/>
+              </w:rPr>
+              <w:t>5</w:t>
+            </w:r>
+          </w:p>
+        </w:tc>
+        <w:tc>
+          <w:tcPr>
+            <w:tcW w:w="5395" w:type="dxa"/>
+          </w:tcPr>
+          <w:p>
+            <w:pPr>
+              <w:cnfStyle w:val="000000000000" w:firstRow="0" w:lastRow="0" w:firstColumn="0" w:lastColumn="0" w:oddVBand="0" w:evenVBand="0" w:oddHBand="0" w:evenHBand="0" w:firstRowFirstColumn="0" w:firstRowLastColumn="0" w:lastRowFirstColumn="0" w:lastRowLastColumn="0"/>
+              <w:rPr>
+                <w:b/>
+                <w:bCs/>
+                <w:lang w:val="sr-Cyrl-RS"/>
+              </w:rPr>
+            </w:pPr>
+            <w:r>
+              <w:rPr>
+                <w:b/>
+                <w:bCs/>
+                <w:lang w:val="sr-Cyrl-RS"/>
+              </w:rPr>
+              <w:t>Прављење прототипа и реализација</w:t>
+            </w:r>
+          </w:p>
+        </w:tc>
+      </w:tr>
+      <w:tr>
+        <w:tc>
+          <w:tcPr>
+            <w:cnfStyle w:val="001000000000" w:firstRow="0" w:lastRow="0" w:firstColumn="1" w:lastColumn="0" w:oddVBand="0" w:evenVBand="0" w:oddHBand="0" w:evenHBand="0" w:firstRowFirstColumn="0" w:firstRowLastColumn="0" w:lastRowFirstColumn="0" w:lastRowLastColumn="0"/>
+            <w:tcW w:w="5395" w:type="dxa"/>
+          </w:tcPr>
+          <w:p>
+            <w:pPr>
+              <w:rPr>
+                <w:lang w:val="en-US"/>
+              </w:rPr>
+            </w:pPr>
+            <w:r>
+              <w:rPr>
+                <w:lang w:val="en-US"/>
+              </w:rPr>
+              <w:t>CSS</w:t>
+            </w:r>
+            <w:r>
+              <w:rPr>
+                <w:lang w:val="en-US"/>
+              </w:rPr>
+              <w:t>3</w:t>
+            </w:r>
+          </w:p>
+        </w:tc>
+        <w:tc>
+          <w:tcPr>
+            <w:tcW w:w="5395" w:type="dxa"/>
+          </w:tcPr>
+          <w:p>
+            <w:pPr>
+              <w:cnfStyle w:val="000000000000" w:firstRow="0" w:lastRow="0" w:firstColumn="0" w:lastColumn="0" w:oddVBand="0" w:evenVBand="0" w:oddHBand="0" w:evenHBand="0" w:firstRowFirstColumn="0" w:firstRowLastColumn="0" w:lastRowFirstColumn="0" w:lastRowLastColumn="0"/>
+              <w:rPr>
+                <w:lang w:val="sr-Cyrl-RS"/>
+              </w:rPr>
+            </w:pPr>
+            <w:r>
+              <w:rPr>
+                <w:b/>
+                <w:bCs/>
+                <w:lang w:val="sr-Cyrl-RS"/>
+              </w:rPr>
+              <w:t>Прављење прототипа и реализација</w:t>
+            </w:r>
+          </w:p>
+        </w:tc>
+      </w:tr>
+      <w:tr>
+        <w:tc>
+          <w:tcPr>
+            <w:cnfStyle w:val="001000000000" w:firstRow="0" w:lastRow="0" w:firstColumn="1" w:lastColumn="0" w:oddVBand="0" w:evenVBand="0" w:oddHBand="0" w:evenHBand="0" w:firstRowFirstColumn="0" w:firstRowLastColumn="0" w:lastRowFirstColumn="0" w:lastRowLastColumn="0"/>
+            <w:tcW w:w="5395" w:type="dxa"/>
+          </w:tcPr>
+          <w:p>
+            <w:pPr>
+              <w:rPr>
+                <w:lang w:val="en-US"/>
+              </w:rPr>
+            </w:pPr>
+            <w:bookmarkStart w:id="0" w:name="_GoBack" w:colFirst="1" w:colLast="1"/>
+            <w:r>
+              <w:rPr>
+                <w:lang w:val="en-US"/>
+              </w:rPr>
+              <w:t>Bootstrap 4</w:t>
+            </w:r>
+          </w:p>
+        </w:tc>
+        <w:tc>
+          <w:tcPr>
+            <w:tcW w:w="5395" w:type="dxa"/>
+          </w:tcPr>
+          <w:p>
+            <w:pPr>
+              <w:cnfStyle w:val="000000000000" w:firstRow="0" w:lastRow="0" w:firstColumn="0" w:lastColumn="0" w:oddVBand="0" w:evenVBand="0" w:oddHBand="0" w:evenHBand="0" w:firstRowFirstColumn="0" w:firstRowLastColumn="0" w:lastRowFirstColumn="0" w:lastRowLastColumn="0"/>
+              <w:rPr>
+                <w:b/>
+                <w:bCs/>
+                <w:lang w:val="sr-Cyrl-RS"/>
+              </w:rPr>
+            </w:pPr>
+            <w:r>
+              <w:rPr>
+                <w:b/>
+                <w:bCs/>
+                <w:lang w:val="sr-Cyrl-RS"/>
+              </w:rPr>
+              <w:t>Прављење прототипа и реализација</w:t>
+            </w:r>
+          </w:p>
+        </w:tc>
+      </w:tr>
       <w:bookmarkEnd w:id="0"/>
+      <w:tr>
+        <w:tc>
+          <w:tcPr>
+            <w:cnfStyle w:val="001000000000" w:firstRow="0" w:lastRow="0" w:firstColumn="1" w:lastColumn="0" w:oddVBand="0" w:evenVBand="0" w:oddHBand="0" w:evenHBand="0" w:firstRowFirstColumn="0" w:firstRowLastColumn="0" w:lastRowFirstColumn="0" w:lastRowLastColumn="0"/>
+            <w:tcW w:w="5395" w:type="dxa"/>
+          </w:tcPr>
+          <w:p>
+            <w:pPr>
+              <w:rPr>
+                <w:lang w:val="en-US"/>
+              </w:rPr>
+            </w:pPr>
+            <w:r>
+              <w:rPr>
+                <w:lang w:val="en-US"/>
+              </w:rPr>
+              <w:t>Visual Studio Code</w:t>
+            </w:r>
+          </w:p>
+        </w:tc>
+        <w:tc>
+          <w:tcPr>
+            <w:tcW w:w="5395" w:type="dxa"/>
+          </w:tcPr>
+          <w:p>
+            <w:pPr>
+              <w:cnfStyle w:val="000000000000" w:firstRow="0" w:lastRow="0" w:firstColumn="0" w:lastColumn="0" w:oddVBand="0" w:evenVBand="0" w:oddHBand="0" w:evenHBand="0" w:firstRowFirstColumn="0" w:firstRowLastColumn="0" w:lastRowFirstColumn="0" w:lastRowLastColumn="0"/>
+              <w:rPr>
+                <w:lang w:val="sr-Cyrl-RS"/>
+              </w:rPr>
+            </w:pPr>
+            <w:r>
+              <w:rPr>
+                <w:b/>
+                <w:bCs/>
+                <w:lang w:val="sr-Cyrl-RS"/>
+              </w:rPr>
+              <w:t>Прављење прототипа</w:t>
+            </w:r>
+          </w:p>
+        </w:tc>
+      </w:tr>
+      <w:tr>
+        <w:tc>
+          <w:tcPr>
+            <w:cnfStyle w:val="001000000000" w:firstRow="0" w:lastRow="0" w:firstColumn="1" w:lastColumn="0" w:oddVBand="0" w:evenVBand="0" w:oddHBand="0" w:evenHBand="0" w:firstRowFirstColumn="0" w:firstRowLastColumn="0" w:lastRowFirstColumn="0" w:lastRowLastColumn="0"/>
+            <w:tcW w:w="5395" w:type="dxa"/>
+          </w:tcPr>
+          <w:p>
+            <w:pPr>
+              <w:rPr>
+                <w:lang w:val="en-US"/>
+              </w:rPr>
+            </w:pPr>
+            <w:r>
+              <w:rPr>
+                <w:lang w:val="en-US"/>
+              </w:rPr>
+              <w:t>erwin Data Modeler 2019 R1</w:t>
+            </w:r>
+          </w:p>
+        </w:tc>
+        <w:tc>
+          <w:tcPr>
+            <w:tcW w:w="5395" w:type="dxa"/>
+          </w:tcPr>
+          <w:p>
+            <w:pPr>
+              <w:cnfStyle w:val="000000000000" w:firstRow="0" w:lastRow="0" w:firstColumn="0" w:lastColumn="0" w:oddVBand="0" w:evenVBand="0" w:oddHBand="0" w:evenHBand="0" w:firstRowFirstColumn="0" w:firstRowLastColumn="0" w:lastRowFirstColumn="0" w:lastRowLastColumn="0"/>
+              <w:rPr>
+                <w:b/>
+                <w:bCs/>
+                <w:lang w:val="sr-Cyrl-RS"/>
+              </w:rPr>
+            </w:pPr>
+            <w:r>
+              <w:rPr>
+                <w:b/>
+                <w:bCs/>
+                <w:lang w:val="sr-Cyrl-RS"/>
+              </w:rPr>
+              <w:t>Моделовање базе података</w:t>
+            </w:r>
+          </w:p>
+        </w:tc>
+      </w:tr>
+      <w:tr>
+        <w:tc>
+          <w:tcPr>
+            <w:cnfStyle w:val="001000000000" w:firstRow="0" w:lastRow="0" w:firstColumn="1" w:lastColumn="0" w:oddVBand="0" w:evenVBand="0" w:oddHBand="0" w:evenHBand="0" w:firstRowFirstColumn="0" w:firstRowLastColumn="0" w:lastRowFirstColumn="0" w:lastRowLastColumn="0"/>
+            <w:tcW w:w="5395" w:type="dxa"/>
+          </w:tcPr>
+          <w:p>
+            <w:pPr>
+              <w:rPr>
+                <w:lang w:val="en-US"/>
+              </w:rPr>
+            </w:pPr>
+            <w:r>
+              <w:rPr>
+                <w:lang w:val="en-US"/>
+              </w:rPr>
+              <w:t>StarUML 5.0</w:t>
+            </w:r>
+          </w:p>
+        </w:tc>
+        <w:tc>
+          <w:tcPr>
+            <w:tcW w:w="5395" w:type="dxa"/>
+          </w:tcPr>
+          <w:p>
+            <w:pPr>
+              <w:cnfStyle w:val="000000000000" w:firstRow="0" w:lastRow="0" w:firstColumn="0" w:lastColumn="0" w:oddVBand="0" w:evenVBand="0" w:oddHBand="0" w:evenHBand="0" w:firstRowFirstColumn="0" w:firstRowLastColumn="0" w:lastRowFirstColumn="0" w:lastRowLastColumn="0"/>
+              <w:rPr>
+                <w:lang w:val="sr-Cyrl-RS"/>
+              </w:rPr>
+            </w:pPr>
+            <w:r>
+              <w:rPr>
+                <w:b/>
+                <w:bCs/>
+                <w:lang w:val="sr-Cyrl-RS"/>
+              </w:rPr>
+              <w:t>Моделовање</w:t>
+            </w:r>
+            <w:r>
+              <w:rPr>
+                <w:lang w:val="sr-Cyrl-RS"/>
+              </w:rPr>
+              <w:t xml:space="preserve"> </w:t>
+            </w:r>
+            <w:r>
+              <w:rPr>
+                <w:b/>
+                <w:bCs/>
+                <w:lang w:val="sr-Cyrl-RS"/>
+              </w:rPr>
+              <w:t>веб апликације</w:t>
+            </w:r>
+          </w:p>
+        </w:tc>
+      </w:tr>
+      <w:tr>
+        <w:tc>
+          <w:tcPr>
+            <w:cnfStyle w:val="001000000000" w:firstRow="0" w:lastRow="0" w:firstColumn="1" w:lastColumn="0" w:oddVBand="0" w:evenVBand="0" w:oddHBand="0" w:evenHBand="0" w:firstRowFirstColumn="0" w:firstRowLastColumn="0" w:lastRowFirstColumn="0" w:lastRowLastColumn="0"/>
+            <w:tcW w:w="5395" w:type="dxa"/>
+          </w:tcPr>
+          <w:p>
+            <w:pPr>
+              <w:rPr>
+                <w:lang w:val="en-US"/>
+              </w:rPr>
+            </w:pPr>
+            <w:r>
+              <w:rPr>
+                <w:lang w:val="en-US"/>
+              </w:rPr>
+              <w:t>PHP</w:t>
+            </w:r>
+          </w:p>
+        </w:tc>
+        <w:tc>
+          <w:tcPr>
+            <w:tcW w:w="5395" w:type="dxa"/>
+          </w:tcPr>
+          <w:p>
+            <w:pPr>
+              <w:cnfStyle w:val="000000000000" w:firstRow="0" w:lastRow="0" w:firstColumn="0" w:lastColumn="0" w:oddVBand="0" w:evenVBand="0" w:oddHBand="0" w:evenHBand="0" w:firstRowFirstColumn="0" w:firstRowLastColumn="0" w:lastRowFirstColumn="0" w:lastRowLastColumn="0"/>
+              <w:rPr>
+                <w:b/>
+                <w:bCs/>
+                <w:lang w:val="sr-Cyrl-RS"/>
+              </w:rPr>
+            </w:pPr>
+            <w:r>
+              <w:rPr>
+                <w:b/>
+                <w:bCs/>
+                <w:lang w:val="sr-Cyrl-RS"/>
+              </w:rPr>
+              <w:t>Реализација</w:t>
+            </w:r>
+          </w:p>
+        </w:tc>
+      </w:tr>
+      <w:tr>
+        <w:tc>
+          <w:tcPr>
+            <w:cnfStyle w:val="001000000000" w:firstRow="0" w:lastRow="0" w:firstColumn="1" w:lastColumn="0" w:oddVBand="0" w:evenVBand="0" w:oddHBand="0" w:evenHBand="0" w:firstRowFirstColumn="0" w:firstRowLastColumn="0" w:lastRowFirstColumn="0" w:lastRowLastColumn="0"/>
+            <w:tcW w:w="5395" w:type="dxa"/>
+          </w:tcPr>
+          <w:p>
+            <w:r>
+              <w:t>Codeigniter v4.0.3</w:t>
+            </w:r>
+          </w:p>
+        </w:tc>
+        <w:tc>
+          <w:tcPr>
+            <w:tcW w:w="5395" w:type="dxa"/>
+          </w:tcPr>
+          <w:p>
+            <w:pPr>
+              <w:cnfStyle w:val="000000000000" w:firstRow="0" w:lastRow="0" w:firstColumn="0" w:lastColumn="0" w:oddVBand="0" w:evenVBand="0" w:oddHBand="0" w:evenHBand="0" w:firstRowFirstColumn="0" w:firstRowLastColumn="0" w:lastRowFirstColumn="0" w:lastRowLastColumn="0"/>
+              <w:rPr>
+                <w:b/>
+                <w:bCs/>
+                <w:lang w:val="sr-Cyrl-RS"/>
+              </w:rPr>
+            </w:pPr>
+            <w:r>
+              <w:rPr>
+                <w:b/>
+                <w:bCs/>
+                <w:lang w:val="sr-Cyrl-RS"/>
+              </w:rPr>
+              <w:t>Реализација</w:t>
+            </w:r>
+          </w:p>
+        </w:tc>
+      </w:tr>
+      <w:tr>
+        <w:tc>
+          <w:tcPr>
+            <w:cnfStyle w:val="001000000000" w:firstRow="0" w:lastRow="0" w:firstColumn="1" w:lastColumn="0" w:oddVBand="0" w:evenVBand="0" w:oddHBand="0" w:evenHBand="0" w:firstRowFirstColumn="0" w:firstRowLastColumn="0" w:lastRowFirstColumn="0" w:lastRowLastColumn="0"/>
+            <w:tcW w:w="5395" w:type="dxa"/>
+          </w:tcPr>
+          <w:p>
+            <w:pPr>
+              <w:rPr>
+                <w:lang w:val="en-US"/>
+              </w:rPr>
+            </w:pPr>
+            <w:r>
+              <w:rPr>
+                <w:lang w:val="en-US"/>
+              </w:rPr>
+              <w:t>wamp64</w:t>
+            </w:r>
+          </w:p>
+        </w:tc>
+        <w:tc>
+          <w:tcPr>
+            <w:tcW w:w="5395" w:type="dxa"/>
+          </w:tcPr>
+          <w:p>
+            <w:pPr>
+              <w:cnfStyle w:val="000000000000" w:firstRow="0" w:lastRow="0" w:firstColumn="0" w:lastColumn="0" w:oddVBand="0" w:evenVBand="0" w:oddHBand="0" w:evenHBand="0" w:firstRowFirstColumn="0" w:firstRowLastColumn="0" w:lastRowFirstColumn="0" w:lastRowLastColumn="0"/>
+              <w:rPr>
+                <w:b/>
+                <w:bCs/>
+                <w:lang w:val="sr-Cyrl-RS"/>
+              </w:rPr>
+            </w:pPr>
+            <w:r>
+              <w:rPr>
+                <w:b/>
+                <w:bCs/>
+                <w:lang w:val="sr-Cyrl-RS"/>
+              </w:rPr>
+              <w:t>Реализација</w:t>
+            </w:r>
+          </w:p>
+        </w:tc>
+      </w:tr>
+      <w:tr>
+        <w:tc>
+          <w:tcPr>
+            <w:cnfStyle w:val="001000000000" w:firstRow="0" w:lastRow="0" w:firstColumn="1" w:lastColumn="0" w:oddVBand="0" w:evenVBand="0" w:oddHBand="0" w:evenHBand="0" w:firstRowFirstColumn="0" w:firstRowLastColumn="0" w:lastRowFirstColumn="0" w:lastRowLastColumn="0"/>
+            <w:tcW w:w="5395" w:type="dxa"/>
+          </w:tcPr>
+          <w:p>
+            <w:pPr>
+              <w:rPr>
+                <w:lang w:val="en-US"/>
+              </w:rPr>
+            </w:pPr>
+            <w:r>
+              <w:rPr>
+                <w:lang w:val="en-US"/>
+              </w:rPr>
+              <w:t>MySQL</w:t>
+            </w:r>
+          </w:p>
+        </w:tc>
+        <w:tc>
+          <w:tcPr>
+            <w:tcW w:w="5395" w:type="dxa"/>
+          </w:tcPr>
+          <w:p>
+            <w:pPr>
+              <w:cnfStyle w:val="000000000000" w:firstRow="0" w:lastRow="0" w:firstColumn="0" w:lastColumn="0" w:oddVBand="0" w:evenVBand="0" w:oddHBand="0" w:evenHBand="0" w:firstRowFirstColumn="0" w:firstRowLastColumn="0" w:lastRowFirstColumn="0" w:lastRowLastColumn="0"/>
+              <w:rPr>
+                <w:b/>
+                <w:bCs/>
+                <w:lang w:val="sr-Cyrl-RS"/>
+              </w:rPr>
+            </w:pPr>
+            <w:r>
+              <w:rPr>
+                <w:b/>
+                <w:bCs/>
+                <w:lang w:val="sr-Cyrl-RS"/>
+              </w:rPr>
+              <w:t>Реализација</w:t>
+            </w:r>
+          </w:p>
+        </w:tc>
+      </w:tr>
+      <w:tr>
+        <w:tc>
+          <w:tcPr>
+            <w:cnfStyle w:val="001000000000" w:firstRow="0" w:lastRow="0" w:firstColumn="1" w:lastColumn="0" w:oddVBand="0" w:evenVBand="0" w:oddHBand="0" w:evenHBand="0" w:firstRowFirstColumn="0" w:firstRowLastColumn="0" w:lastRowFirstColumn="0" w:lastRowLastColumn="0"/>
+            <w:tcW w:w="5395" w:type="dxa"/>
+          </w:tcPr>
+          <w:p>
+            <w:pPr>
+              <w:rPr>
+                <w:lang w:val="en-US"/>
+              </w:rPr>
+            </w:pPr>
+            <w:r>
+              <w:rPr>
+                <w:lang w:val="en-US"/>
+              </w:rPr>
+              <w:t>Apache NetBeans 11.3</w:t>
+            </w:r>
+          </w:p>
+        </w:tc>
+        <w:tc>
+          <w:tcPr>
+            <w:tcW w:w="5395" w:type="dxa"/>
+          </w:tcPr>
+          <w:p>
+            <w:pPr>
+              <w:cnfStyle w:val="000000000000" w:firstRow="0" w:lastRow="0" w:firstColumn="0" w:lastColumn="0" w:oddVBand="0" w:evenVBand="0" w:oddHBand="0" w:evenHBand="0" w:firstRowFirstColumn="0" w:firstRowLastColumn="0" w:lastRowFirstColumn="0" w:lastRowLastColumn="0"/>
+              <w:rPr>
+                <w:b/>
+                <w:bCs/>
+                <w:lang w:val="sr-Cyrl-RS"/>
+              </w:rPr>
+            </w:pPr>
+            <w:r>
+              <w:rPr>
+                <w:b/>
+                <w:bCs/>
+                <w:lang w:val="sr-Cyrl-RS"/>
+              </w:rPr>
+              <w:t>Реализација</w:t>
+            </w:r>
+          </w:p>
+        </w:tc>
+      </w:tr>
+      <w:tr>
+        <w:tc>
+          <w:tcPr>
+            <w:cnfStyle w:val="001000000000" w:firstRow="0" w:lastRow="0" w:firstColumn="1" w:lastColumn="0" w:oddVBand="0" w:evenVBand="0" w:oddHBand="0" w:evenHBand="0" w:firstRowFirstColumn="0" w:firstRowLastColumn="0" w:lastRowFirstColumn="0" w:lastRowLastColumn="0"/>
+            <w:tcW w:w="5395" w:type="dxa"/>
+          </w:tcPr>
+          <w:p>
+            <w:pPr>
+              <w:rPr>
+                <w:lang w:val="en-US"/>
+              </w:rPr>
+            </w:pPr>
+            <w:r>
+              <w:rPr>
+                <w:lang w:val="en-US"/>
+              </w:rPr>
+              <w:t>JavaScript</w:t>
+            </w:r>
+          </w:p>
+        </w:tc>
+        <w:tc>
+          <w:tcPr>
+            <w:tcW w:w="5395" w:type="dxa"/>
+          </w:tcPr>
+          <w:p>
+            <w:pPr>
+              <w:cnfStyle w:val="000000000000" w:firstRow="0" w:lastRow="0" w:firstColumn="0" w:lastColumn="0" w:oddVBand="0" w:evenVBand="0" w:oddHBand="0" w:evenHBand="0" w:firstRowFirstColumn="0" w:firstRowLastColumn="0" w:lastRowFirstColumn="0" w:lastRowLastColumn="0"/>
+              <w:rPr>
+                <w:b/>
+                <w:bCs/>
+                <w:lang w:val="sr-Cyrl-RS"/>
+              </w:rPr>
+            </w:pPr>
+            <w:r>
+              <w:rPr>
+                <w:b/>
+                <w:bCs/>
+                <w:lang w:val="sr-Cyrl-RS"/>
+              </w:rPr>
+              <w:t>Реализација</w:t>
+            </w:r>
+          </w:p>
+        </w:tc>
+      </w:tr>
+      <w:tr>
+        <w:tc>
+          <w:tcPr>
+            <w:cnfStyle w:val="001000000000" w:firstRow="0" w:lastRow="0" w:firstColumn="1" w:lastColumn="0" w:oddVBand="0" w:evenVBand="0" w:oddHBand="0" w:evenHBand="0" w:firstRowFirstColumn="0" w:firstRowLastColumn="0" w:lastRowFirstColumn="0" w:lastRowLastColumn="0"/>
+            <w:tcW w:w="5395" w:type="dxa"/>
+          </w:tcPr>
+          <w:p>
+            <w:pPr>
+              <w:rPr>
+                <w:lang w:val="en-US"/>
+              </w:rPr>
+            </w:pPr>
+            <w:r>
+              <w:rPr>
+                <w:lang w:val="en-US"/>
+              </w:rPr>
+              <w:t>JQuery</w:t>
+            </w:r>
+          </w:p>
+        </w:tc>
+        <w:tc>
+          <w:tcPr>
+            <w:tcW w:w="5395" w:type="dxa"/>
+          </w:tcPr>
+          <w:p>
+            <w:pPr>
+              <w:cnfStyle w:val="000000000000" w:firstRow="0" w:lastRow="0" w:firstColumn="0" w:lastColumn="0" w:oddVBand="0" w:evenVBand="0" w:oddHBand="0" w:evenHBand="0" w:firstRowFirstColumn="0" w:firstRowLastColumn="0" w:lastRowFirstColumn="0" w:lastRowLastColumn="0"/>
+              <w:rPr>
+                <w:b/>
+                <w:bCs/>
+                <w:lang w:val="sr-Cyrl-RS"/>
+              </w:rPr>
+            </w:pPr>
+            <w:r>
+              <w:rPr>
+                <w:b/>
+                <w:bCs/>
+                <w:lang w:val="sr-Cyrl-RS"/>
+              </w:rPr>
+              <w:t>Реализација</w:t>
+            </w:r>
+          </w:p>
+        </w:tc>
+      </w:tr>
+      <w:tr>
+        <w:tc>
+          <w:tcPr>
+            <w:cnfStyle w:val="001000000000" w:firstRow="0" w:lastRow="0" w:firstColumn="1" w:lastColumn="0" w:oddVBand="0" w:evenVBand="0" w:oddHBand="0" w:evenHBand="0" w:firstRowFirstColumn="0" w:firstRowLastColumn="0" w:lastRowFirstColumn="0" w:lastRowLastColumn="0"/>
+            <w:tcW w:w="5395" w:type="dxa"/>
+          </w:tcPr>
+          <w:p>
+            <w:pPr>
+              <w:rPr>
+                <w:lang w:val="en-US"/>
+              </w:rPr>
+            </w:pPr>
+            <w:r>
+              <w:rPr>
+                <w:lang w:val="en-US"/>
+              </w:rPr>
+              <w:t>AJAX</w:t>
+            </w:r>
+          </w:p>
+        </w:tc>
+        <w:tc>
+          <w:tcPr>
+            <w:tcW w:w="5395" w:type="dxa"/>
+          </w:tcPr>
+          <w:p>
+            <w:pPr>
+              <w:cnfStyle w:val="000000000000" w:firstRow="0" w:lastRow="0" w:firstColumn="0" w:lastColumn="0" w:oddVBand="0" w:evenVBand="0" w:oddHBand="0" w:evenHBand="0" w:firstRowFirstColumn="0" w:firstRowLastColumn="0" w:lastRowFirstColumn="0" w:lastRowLastColumn="0"/>
+              <w:rPr>
+                <w:b/>
+                <w:bCs/>
+                <w:lang w:val="sr-Cyrl-RS"/>
+              </w:rPr>
+            </w:pPr>
+            <w:r>
+              <w:rPr>
+                <w:b/>
+                <w:bCs/>
+                <w:lang w:val="sr-Cyrl-RS"/>
+              </w:rPr>
+              <w:t>Реализација</w:t>
+            </w:r>
+          </w:p>
+        </w:tc>
+      </w:tr>
+    </w:tbl>
+    <w:p>
+      <w:pPr>
+        <w:rPr>
+          <w:lang w:val="sr-Cyrl-RS"/>
+        </w:rPr>
+      </w:pPr>
     </w:p>
     <w:sectPr>
       <w:pgSz w:w="12240" w:h="15840"/>
-      <w:pgMar w:top="1440" w:right="1440" w:bottom="1440" w:left="1440" w:header="720" w:footer="720" w:gutter="0"/>
+      <w:pgMar w:top="720" w:right="720" w:bottom="720" w:left="720" w:header="720" w:footer="720" w:gutter="0"/>
       <w:cols w:space="720"/>
       <w:docGrid w:linePitch="360"/>
     </w:sectPr>
@@ -420,6 +1131,27 @@
       <w:lang w:val="sr-Latn-RS"/>
     </w:rPr>
   </w:style>
+  <w:style w:type="paragraph" w:styleId="Heading1">
+    <w:name w:val="heading 1"/>
+    <w:basedOn w:val="Normal"/>
+    <w:next w:val="Normal"/>
+    <w:link w:val="Heading1Char"/>
+    <w:uiPriority w:val="9"/>
+    <w:qFormat/>
+    <w:rsid w:val="00CE357D"/>
+    <w:pPr>
+      <w:keepNext/>
+      <w:keepLines/>
+      <w:spacing w:before="240" w:after="0"/>
+      <w:outlineLvl w:val="0"/>
+    </w:pPr>
+    <w:rPr>
+      <w:rFonts w:asciiTheme="majorHAnsi" w:eastAsiaTheme="majorEastAsia" w:hAnsiTheme="majorHAnsi" w:cstheme="majorBidi"/>
+      <w:color w:val="2F5496" w:themeColor="accent1" w:themeShade="BF"/>
+      <w:sz w:val="32"/>
+      <w:szCs w:val="32"/>
+    </w:rPr>
+  </w:style>
   <w:style w:type="character" w:default="1" w:styleId="DefaultParagraphFont">
     <w:name w:val="Default Paragraph Font"/>
     <w:uiPriority w:val="1"/>
@@ -446,6 +1178,217 @@
     <w:uiPriority w:val="99"/>
     <w:semiHidden/>
     <w:unhideWhenUsed/>
+  </w:style>
+  <w:style w:type="character" w:customStyle="1" w:styleId="Heading1Char">
+    <w:name w:val="Heading 1 Char"/>
+    <w:basedOn w:val="DefaultParagraphFont"/>
+    <w:link w:val="Heading1"/>
+    <w:uiPriority w:val="9"/>
+    <w:rsid w:val="00CE357D"/>
+    <w:rPr>
+      <w:rFonts w:asciiTheme="majorHAnsi" w:eastAsiaTheme="majorEastAsia" w:hAnsiTheme="majorHAnsi" w:cstheme="majorBidi"/>
+      <w:noProof/>
+      <w:color w:val="2F5496" w:themeColor="accent1" w:themeShade="BF"/>
+      <w:sz w:val="32"/>
+      <w:szCs w:val="32"/>
+      <w:lang w:val="sr-Latn-RS"/>
+    </w:rPr>
+  </w:style>
+  <w:style w:type="table" w:styleId="TableGrid">
+    <w:name w:val="Table Grid"/>
+    <w:basedOn w:val="TableNormal"/>
+    <w:uiPriority w:val="39"/>
+    <w:rsid w:val="00CE357D"/>
+    <w:pPr>
+      <w:spacing w:after="0" w:line="240" w:lineRule="auto"/>
+    </w:pPr>
+    <w:tblPr>
+      <w:tblBorders>
+        <w:top w:val="single" w:sz="4" w:space="0" w:color="auto"/>
+        <w:left w:val="single" w:sz="4" w:space="0" w:color="auto"/>
+        <w:bottom w:val="single" w:sz="4" w:space="0" w:color="auto"/>
+        <w:right w:val="single" w:sz="4" w:space="0" w:color="auto"/>
+        <w:insideH w:val="single" w:sz="4" w:space="0" w:color="auto"/>
+        <w:insideV w:val="single" w:sz="4" w:space="0" w:color="auto"/>
+      </w:tblBorders>
+    </w:tblPr>
+  </w:style>
+  <w:style w:type="table" w:styleId="PlainTable1">
+    <w:name w:val="Plain Table 1"/>
+    <w:basedOn w:val="TableNormal"/>
+    <w:uiPriority w:val="41"/>
+    <w:rsid w:val="00CE357D"/>
+    <w:pPr>
+      <w:spacing w:after="0" w:line="240" w:lineRule="auto"/>
+    </w:pPr>
+    <w:tblPr>
+      <w:tblStyleRowBandSize w:val="1"/>
+      <w:tblStyleColBandSize w:val="1"/>
+      <w:tblBorders>
+        <w:top w:val="single" w:sz="4" w:space="0" w:color="BFBFBF" w:themeColor="background1" w:themeShade="BF"/>
+        <w:left w:val="single" w:sz="4" w:space="0" w:color="BFBFBF" w:themeColor="background1" w:themeShade="BF"/>
+        <w:bottom w:val="single" w:sz="4" w:space="0" w:color="BFBFBF" w:themeColor="background1" w:themeShade="BF"/>
+        <w:right w:val="single" w:sz="4" w:space="0" w:color="BFBFBF" w:themeColor="background1" w:themeShade="BF"/>
+        <w:insideH w:val="single" w:sz="4" w:space="0" w:color="BFBFBF" w:themeColor="background1" w:themeShade="BF"/>
+        <w:insideV w:val="single" w:sz="4" w:space="0" w:color="BFBFBF" w:themeColor="background1" w:themeShade="BF"/>
+      </w:tblBorders>
+    </w:tblPr>
+    <w:tblStylePr w:type="firstRow">
+      <w:rPr>
+        <w:b/>
+        <w:bCs/>
+      </w:rPr>
+    </w:tblStylePr>
+    <w:tblStylePr w:type="lastRow">
+      <w:rPr>
+        <w:b/>
+        <w:bCs/>
+      </w:rPr>
+      <w:tblPr/>
+      <w:tcPr>
+        <w:tcBorders>
+          <w:top w:val="double" w:sz="4" w:space="0" w:color="BFBFBF" w:themeColor="background1" w:themeShade="BF"/>
+        </w:tcBorders>
+      </w:tcPr>
+    </w:tblStylePr>
+    <w:tblStylePr w:type="firstCol">
+      <w:rPr>
+        <w:b/>
+        <w:bCs/>
+      </w:rPr>
+    </w:tblStylePr>
+    <w:tblStylePr w:type="lastCol">
+      <w:rPr>
+        <w:b/>
+        <w:bCs/>
+      </w:rPr>
+    </w:tblStylePr>
+    <w:tblStylePr w:type="band1Vert">
+      <w:tblPr/>
+      <w:tcPr>
+        <w:shd w:val="clear" w:color="auto" w:fill="F2F2F2" w:themeFill="background1" w:themeFillShade="F2"/>
+      </w:tcPr>
+    </w:tblStylePr>
+    <w:tblStylePr w:type="band1Horz">
+      <w:tblPr/>
+      <w:tcPr>
+        <w:shd w:val="clear" w:color="auto" w:fill="F2F2F2" w:themeFill="background1" w:themeFillShade="F2"/>
+      </w:tcPr>
+    </w:tblStylePr>
+  </w:style>
+  <w:style w:type="table" w:styleId="GridTable1Light-Accent4">
+    <w:name w:val="Grid Table 1 Light Accent 4"/>
+    <w:basedOn w:val="TableNormal"/>
+    <w:uiPriority w:val="46"/>
+    <w:rsid w:val="00CE357D"/>
+    <w:pPr>
+      <w:spacing w:after="0" w:line="240" w:lineRule="auto"/>
+    </w:pPr>
+    <w:tblPr>
+      <w:tblStyleRowBandSize w:val="1"/>
+      <w:tblStyleColBandSize w:val="1"/>
+      <w:tblBorders>
+        <w:top w:val="single" w:sz="4" w:space="0" w:color="FFE599" w:themeColor="accent4" w:themeTint="66"/>
+        <w:left w:val="single" w:sz="4" w:space="0" w:color="FFE599" w:themeColor="accent4" w:themeTint="66"/>
+        <w:bottom w:val="single" w:sz="4" w:space="0" w:color="FFE599" w:themeColor="accent4" w:themeTint="66"/>
+        <w:right w:val="single" w:sz="4" w:space="0" w:color="FFE599" w:themeColor="accent4" w:themeTint="66"/>
+        <w:insideH w:val="single" w:sz="4" w:space="0" w:color="FFE599" w:themeColor="accent4" w:themeTint="66"/>
+        <w:insideV w:val="single" w:sz="4" w:space="0" w:color="FFE599" w:themeColor="accent4" w:themeTint="66"/>
+      </w:tblBorders>
+    </w:tblPr>
+    <w:tblStylePr w:type="firstRow">
+      <w:rPr>
+        <w:b/>
+        <w:bCs/>
+      </w:rPr>
+      <w:tblPr/>
+      <w:tcPr>
+        <w:tcBorders>
+          <w:bottom w:val="single" w:sz="12" w:space="0" w:color="FFD966" w:themeColor="accent4" w:themeTint="99"/>
+        </w:tcBorders>
+      </w:tcPr>
+    </w:tblStylePr>
+    <w:tblStylePr w:type="lastRow">
+      <w:rPr>
+        <w:b/>
+        <w:bCs/>
+      </w:rPr>
+      <w:tblPr/>
+      <w:tcPr>
+        <w:tcBorders>
+          <w:top w:val="double" w:sz="2" w:space="0" w:color="FFD966" w:themeColor="accent4" w:themeTint="99"/>
+        </w:tcBorders>
+      </w:tcPr>
+    </w:tblStylePr>
+    <w:tblStylePr w:type="firstCol">
+      <w:rPr>
+        <w:b/>
+        <w:bCs/>
+      </w:rPr>
+    </w:tblStylePr>
+    <w:tblStylePr w:type="lastCol">
+      <w:rPr>
+        <w:b/>
+        <w:bCs/>
+      </w:rPr>
+    </w:tblStylePr>
+  </w:style>
+  <w:style w:type="table" w:styleId="GridTable1Light-Accent5">
+    <w:name w:val="Grid Table 1 Light Accent 5"/>
+    <w:basedOn w:val="TableNormal"/>
+    <w:uiPriority w:val="46"/>
+    <w:rsid w:val="00CE357D"/>
+    <w:pPr>
+      <w:spacing w:after="0" w:line="240" w:lineRule="auto"/>
+    </w:pPr>
+    <w:tblPr>
+      <w:tblStyleRowBandSize w:val="1"/>
+      <w:tblStyleColBandSize w:val="1"/>
+      <w:tblBorders>
+        <w:top w:val="single" w:sz="4" w:space="0" w:color="BDD6EE" w:themeColor="accent5" w:themeTint="66"/>
+        <w:left w:val="single" w:sz="4" w:space="0" w:color="BDD6EE" w:themeColor="accent5" w:themeTint="66"/>
+        <w:bottom w:val="single" w:sz="4" w:space="0" w:color="BDD6EE" w:themeColor="accent5" w:themeTint="66"/>
+        <w:right w:val="single" w:sz="4" w:space="0" w:color="BDD6EE" w:themeColor="accent5" w:themeTint="66"/>
+        <w:insideH w:val="single" w:sz="4" w:space="0" w:color="BDD6EE" w:themeColor="accent5" w:themeTint="66"/>
+        <w:insideV w:val="single" w:sz="4" w:space="0" w:color="BDD6EE" w:themeColor="accent5" w:themeTint="66"/>
+      </w:tblBorders>
+    </w:tblPr>
+    <w:tblStylePr w:type="firstRow">
+      <w:rPr>
+        <w:b/>
+        <w:bCs/>
+      </w:rPr>
+      <w:tblPr/>
+      <w:tcPr>
+        <w:tcBorders>
+          <w:bottom w:val="single" w:sz="12" w:space="0" w:color="9CC2E5" w:themeColor="accent5" w:themeTint="99"/>
+        </w:tcBorders>
+      </w:tcPr>
+    </w:tblStylePr>
+    <w:tblStylePr w:type="lastRow">
+      <w:rPr>
+        <w:b/>
+        <w:bCs/>
+      </w:rPr>
+      <w:tblPr/>
+      <w:tcPr>
+        <w:tcBorders>
+          <w:top w:val="double" w:sz="2" w:space="0" w:color="9CC2E5" w:themeColor="accent5" w:themeTint="99"/>
+        </w:tcBorders>
+      </w:tcPr>
+    </w:tblStylePr>
+    <w:tblStylePr w:type="firstCol">
+      <w:rPr>
+        <w:b/>
+        <w:bCs/>
+      </w:rPr>
+    </w:tblStylePr>
+    <w:tblStylePr w:type="lastCol">
+      <w:rPr>
+        <w:b/>
+        <w:bCs/>
+      </w:rPr>
+    </w:tblStylePr>
   </w:style>
 </w:styles>
 </file>

</xml_diff>